<commit_message>
Refactor some cs files, add new documentation
</commit_message>
<xml_diff>
--- a/ML GENS/Assets/ML.docx
+++ b/ML GENS/Assets/ML.docx
@@ -91,16 +91,16 @@
       <w:pPr>
         <w:rPr>
           <w:b/>
-          <w:sz w:val="28"/>
-          <w:szCs w:val="28"/>
-          <w:lang w:val="en-US"/>
-        </w:rPr>
-      </w:pPr>
-      <w:r>
-        <w:rPr>
-          <w:b/>
-          <w:sz w:val="28"/>
-          <w:szCs w:val="28"/>
+          <w:sz w:val="36"/>
+          <w:szCs w:val="36"/>
+          <w:lang w:val="en-US"/>
+        </w:rPr>
+      </w:pPr>
+      <w:r>
+        <w:rPr>
+          <w:b/>
+          <w:sz w:val="36"/>
+          <w:szCs w:val="36"/>
           <w:lang w:val="en-US"/>
         </w:rPr>
         <w:t>Genetic algorithms:</w:t>
@@ -110,16 +110,16 @@
       <w:pPr>
         <w:rPr>
           <w:b/>
-          <w:sz w:val="24"/>
-          <w:szCs w:val="24"/>
-          <w:lang w:val="en-US"/>
-        </w:rPr>
-      </w:pPr>
-      <w:r>
-        <w:rPr>
-          <w:b/>
-          <w:sz w:val="24"/>
-          <w:szCs w:val="24"/>
+          <w:sz w:val="32"/>
+          <w:szCs w:val="32"/>
+          <w:lang w:val="en-US"/>
+        </w:rPr>
+      </w:pPr>
+      <w:r>
+        <w:rPr>
+          <w:b/>
+          <w:sz w:val="32"/>
+          <w:szCs w:val="32"/>
           <w:lang w:val="en-US"/>
         </w:rPr>
         <w:t xml:space="preserve">1. Camouflage:  </w:t>
@@ -127,11 +127,31 @@
       <w:r>
         <w:rPr>
           <w:b/>
-          <w:sz w:val="24"/>
-          <w:szCs w:val="24"/>
-          <w:lang w:val="en-US"/>
-        </w:rPr>
-        <w:t>(camouflage folder, camo scene)</w:t>
+          <w:sz w:val="32"/>
+          <w:szCs w:val="32"/>
+          <w:lang w:val="en-US"/>
+        </w:rPr>
+        <w:t xml:space="preserve">(camouflage folder, </w:t>
+      </w:r>
+      <w:proofErr w:type="spellStart"/>
+      <w:r>
+        <w:rPr>
+          <w:b/>
+          <w:sz w:val="32"/>
+          <w:szCs w:val="32"/>
+          <w:lang w:val="en-US"/>
+        </w:rPr>
+        <w:t>camo</w:t>
+      </w:r>
+      <w:proofErr w:type="spellEnd"/>
+      <w:r>
+        <w:rPr>
+          <w:b/>
+          <w:sz w:val="32"/>
+          <w:szCs w:val="32"/>
+          <w:lang w:val="en-US"/>
+        </w:rPr>
+        <w:t xml:space="preserve"> scene)</w:t>
       </w:r>
     </w:p>
     <w:p>
@@ -271,16 +291,16 @@
       <w:pPr>
         <w:rPr>
           <w:b/>
-          <w:sz w:val="24"/>
-          <w:szCs w:val="24"/>
-          <w:lang w:val="en-US"/>
-        </w:rPr>
-      </w:pPr>
-      <w:r>
-        <w:rPr>
-          <w:b/>
-          <w:sz w:val="24"/>
-          <w:szCs w:val="24"/>
+          <w:sz w:val="32"/>
+          <w:szCs w:val="32"/>
+          <w:lang w:val="en-US"/>
+        </w:rPr>
+      </w:pPr>
+      <w:r>
+        <w:rPr>
+          <w:b/>
+          <w:sz w:val="32"/>
+          <w:szCs w:val="32"/>
           <w:lang w:val="en-US"/>
         </w:rPr>
         <w:t xml:space="preserve">2. </w:t>
@@ -288,11 +308,31 @@
       <w:r>
         <w:rPr>
           <w:b/>
-          <w:sz w:val="24"/>
-          <w:szCs w:val="24"/>
-          <w:lang w:val="en-US"/>
-        </w:rPr>
-        <w:t>Runners: (walker folder, WalkStraight scene)</w:t>
+          <w:sz w:val="32"/>
+          <w:szCs w:val="32"/>
+          <w:lang w:val="en-US"/>
+        </w:rPr>
+        <w:t xml:space="preserve">Runners: (walker folder, </w:t>
+      </w:r>
+      <w:proofErr w:type="spellStart"/>
+      <w:r>
+        <w:rPr>
+          <w:b/>
+          <w:sz w:val="32"/>
+          <w:szCs w:val="32"/>
+          <w:lang w:val="en-US"/>
+        </w:rPr>
+        <w:t>WalkStraight</w:t>
+      </w:r>
+      <w:proofErr w:type="spellEnd"/>
+      <w:r>
+        <w:rPr>
+          <w:b/>
+          <w:sz w:val="32"/>
+          <w:szCs w:val="32"/>
+          <w:lang w:val="en-US"/>
+        </w:rPr>
+        <w:t xml:space="preserve"> scene)</w:t>
       </w:r>
     </w:p>
     <w:p>
@@ -340,6 +380,7 @@
           <w:lang w:val="en-US"/>
         </w:rPr>
       </w:pPr>
+      <w:proofErr w:type="spellStart"/>
       <w:r>
         <w:rPr>
           <w:b/>
@@ -349,6 +390,7 @@
         </w:rPr>
         <w:t>PManager</w:t>
       </w:r>
+      <w:proofErr w:type="spellEnd"/>
     </w:p>
     <w:p>
       <w:pPr>
@@ -410,8 +452,9 @@
           <w:szCs w:val="20"/>
           <w:lang w:val="en-US" w:eastAsia="ja-JP"/>
         </w:rPr>
-        <w:t>properties like direction move, crouch, jump and check if character is alive and how long</w:t>
-      </w:r>
+        <w:t xml:space="preserve">properties like direction move, crouch, </w:t>
+      </w:r>
+      <w:proofErr w:type="gramStart"/>
       <w:r>
         <w:rPr>
           <w:rFonts w:eastAsia="MS Mincho"/>
@@ -419,6 +462,25 @@
           <w:szCs w:val="20"/>
           <w:lang w:val="en-US" w:eastAsia="ja-JP"/>
         </w:rPr>
+        <w:t>jump</w:t>
+      </w:r>
+      <w:proofErr w:type="gramEnd"/>
+      <w:r>
+        <w:rPr>
+          <w:rFonts w:eastAsia="MS Mincho"/>
+          <w:sz w:val="20"/>
+          <w:szCs w:val="20"/>
+          <w:lang w:val="en-US" w:eastAsia="ja-JP"/>
+        </w:rPr>
+        <w:t xml:space="preserve"> and check if character is alive and how long</w:t>
+      </w:r>
+      <w:r>
+        <w:rPr>
+          <w:rFonts w:eastAsia="MS Mincho"/>
+          <w:sz w:val="20"/>
+          <w:szCs w:val="20"/>
+          <w:lang w:val="en-US" w:eastAsia="ja-JP"/>
+        </w:rPr>
         <w:t>.</w:t>
       </w:r>
     </w:p>
@@ -432,6 +494,8 @@
           <w:lang w:val="en-US" w:eastAsia="ja-JP"/>
         </w:rPr>
       </w:pPr>
+      <w:proofErr w:type="spellStart"/>
+      <w:proofErr w:type="gramStart"/>
       <w:r>
         <w:rPr>
           <w:rFonts w:eastAsia="MS Mincho"/>
@@ -442,6 +506,8 @@
         </w:rPr>
         <w:t>Dna</w:t>
       </w:r>
+      <w:proofErr w:type="spellEnd"/>
+      <w:proofErr w:type="gramEnd"/>
     </w:p>
     <w:p>
       <w:pPr>
@@ -504,8 +570,8 @@
         <w:rPr>
           <w:rFonts w:eastAsia="MS Mincho"/>
           <w:b/>
-          <w:sz w:val="24"/>
-          <w:szCs w:val="24"/>
+          <w:sz w:val="32"/>
+          <w:szCs w:val="32"/>
           <w:lang w:val="en-US" w:eastAsia="ja-JP"/>
         </w:rPr>
       </w:pPr>
@@ -513,8 +579,8 @@
         <w:rPr>
           <w:rFonts w:eastAsia="MS Mincho"/>
           <w:b/>
-          <w:sz w:val="24"/>
-          <w:szCs w:val="24"/>
+          <w:sz w:val="32"/>
+          <w:szCs w:val="32"/>
           <w:lang w:val="en-US" w:eastAsia="ja-JP"/>
         </w:rPr>
         <w:t>3.</w:t>
@@ -523,8 +589,8 @@
         <w:rPr>
           <w:rFonts w:eastAsia="MS Mincho"/>
           <w:b/>
-          <w:sz w:val="24"/>
-          <w:szCs w:val="24"/>
+          <w:sz w:val="32"/>
+          <w:szCs w:val="32"/>
           <w:lang w:val="en-US" w:eastAsia="ja-JP"/>
         </w:rPr>
         <w:t xml:space="preserve"> </w:t>
@@ -533,20 +599,42 @@
         <w:rPr>
           <w:rFonts w:eastAsia="MS Mincho"/>
           <w:b/>
-          <w:sz w:val="24"/>
-          <w:szCs w:val="24"/>
+          <w:sz w:val="32"/>
+          <w:szCs w:val="32"/>
           <w:lang w:val="en-US" w:eastAsia="ja-JP"/>
         </w:rPr>
-        <w:t>Maze walker (GA Walekr/Maze folder, maze walker scene</w:t>
-      </w:r>
+        <w:t xml:space="preserve">Maze walker (GA </w:t>
+      </w:r>
+      <w:proofErr w:type="spellStart"/>
       <w:r>
         <w:rPr>
           <w:rFonts w:eastAsia="MS Mincho"/>
           <w:b/>
-          <w:sz w:val="24"/>
-          <w:szCs w:val="24"/>
+          <w:sz w:val="32"/>
+          <w:szCs w:val="32"/>
           <w:lang w:val="en-US" w:eastAsia="ja-JP"/>
         </w:rPr>
+        <w:t>Walekr</w:t>
+      </w:r>
+      <w:proofErr w:type="spellEnd"/>
+      <w:r>
+        <w:rPr>
+          <w:rFonts w:eastAsia="MS Mincho"/>
+          <w:b/>
+          <w:sz w:val="32"/>
+          <w:szCs w:val="32"/>
+          <w:lang w:val="en-US" w:eastAsia="ja-JP"/>
+        </w:rPr>
+        <w:t>/Maze folder, maze walker scene</w:t>
+      </w:r>
+      <w:r>
+        <w:rPr>
+          <w:rFonts w:eastAsia="MS Mincho"/>
+          <w:b/>
+          <w:sz w:val="32"/>
+          <w:szCs w:val="32"/>
+          <w:lang w:val="en-US" w:eastAsia="ja-JP"/>
+        </w:rPr>
         <w:t>)</w:t>
       </w:r>
     </w:p>
@@ -600,6 +688,7 @@
           <w:lang w:val="en-US" w:eastAsia="ja-JP"/>
         </w:rPr>
       </w:pPr>
+      <w:proofErr w:type="spellStart"/>
       <w:r>
         <w:rPr>
           <w:rFonts w:eastAsia="MS Mincho"/>
@@ -610,21 +699,23 @@
         </w:rPr>
         <w:t>MazePM</w:t>
       </w:r>
-    </w:p>
-    <w:p>
-      <w:pPr>
-        <w:rPr>
-          <w:sz w:val="20"/>
-          <w:szCs w:val="20"/>
-          <w:lang w:val="en-US"/>
-        </w:rPr>
-      </w:pPr>
-      <w:r>
-        <w:rPr>
-          <w:sz w:val="20"/>
-          <w:szCs w:val="20"/>
-          <w:lang w:val="en-US"/>
-        </w:rPr>
+      <w:proofErr w:type="spellEnd"/>
+    </w:p>
+    <w:p>
+      <w:pPr>
+        <w:rPr>
+          <w:sz w:val="20"/>
+          <w:szCs w:val="20"/>
+          <w:lang w:val="en-US"/>
+        </w:rPr>
+      </w:pPr>
+      <w:r>
+        <w:rPr>
+          <w:sz w:val="20"/>
+          <w:szCs w:val="20"/>
+          <w:lang w:val="en-US"/>
+        </w:rPr>
+        <w:lastRenderedPageBreak/>
         <w:t xml:space="preserve">Instantiate characters with brains and set best directions values via the biggest </w:t>
       </w:r>
       <w:r>
@@ -738,16 +829,25 @@
       <w:pPr>
         <w:rPr>
           <w:b/>
-          <w:sz w:val="24"/>
-          <w:szCs w:val="24"/>
-          <w:lang w:val="en-US"/>
-        </w:rPr>
-      </w:pPr>
-      <w:r>
-        <w:rPr>
-          <w:b/>
-          <w:sz w:val="24"/>
-          <w:szCs w:val="24"/>
+          <w:sz w:val="32"/>
+          <w:szCs w:val="32"/>
+          <w:lang w:val="en-US"/>
+        </w:rPr>
+      </w:pPr>
+      <w:r>
+        <w:rPr>
+          <w:b/>
+          <w:sz w:val="32"/>
+          <w:szCs w:val="32"/>
+          <w:lang w:val="en-US"/>
+        </w:rPr>
+        <w:t xml:space="preserve">4. </w:t>
+      </w:r>
+      <w:r>
+        <w:rPr>
+          <w:b/>
+          <w:sz w:val="32"/>
+          <w:szCs w:val="32"/>
           <w:lang w:val="en-US"/>
         </w:rPr>
         <w:t>Flappy birds</w:t>
@@ -755,11 +855,31 @@
       <w:r>
         <w:rPr>
           <w:b/>
-          <w:sz w:val="24"/>
-          <w:szCs w:val="24"/>
-          <w:lang w:val="en-US"/>
-        </w:rPr>
-        <w:t xml:space="preserve"> (birds folder, training room scene)</w:t>
+          <w:sz w:val="32"/>
+          <w:szCs w:val="32"/>
+          <w:lang w:val="en-US"/>
+        </w:rPr>
+        <w:t xml:space="preserve"> (</w:t>
+      </w:r>
+      <w:proofErr w:type="gramStart"/>
+      <w:r>
+        <w:rPr>
+          <w:b/>
+          <w:sz w:val="32"/>
+          <w:szCs w:val="32"/>
+          <w:lang w:val="en-US"/>
+        </w:rPr>
+        <w:t>birds</w:t>
+      </w:r>
+      <w:proofErr w:type="gramEnd"/>
+      <w:r>
+        <w:rPr>
+          <w:b/>
+          <w:sz w:val="32"/>
+          <w:szCs w:val="32"/>
+          <w:lang w:val="en-US"/>
+        </w:rPr>
+        <w:t xml:space="preserve"> folder, training room scene)</w:t>
       </w:r>
     </w:p>
     <w:p>
@@ -811,16 +931,16 @@
       <w:pPr>
         <w:rPr>
           <w:b/>
-          <w:sz w:val="28"/>
-          <w:szCs w:val="28"/>
-          <w:lang w:val="en-US"/>
-        </w:rPr>
-      </w:pPr>
-      <w:r>
-        <w:rPr>
-          <w:b/>
-          <w:sz w:val="28"/>
-          <w:szCs w:val="28"/>
+          <w:sz w:val="36"/>
+          <w:szCs w:val="36"/>
+          <w:lang w:val="en-US"/>
+        </w:rPr>
+      </w:pPr>
+      <w:r>
+        <w:rPr>
+          <w:b/>
+          <w:sz w:val="36"/>
+          <w:szCs w:val="36"/>
           <w:lang w:val="en-US"/>
         </w:rPr>
         <w:t xml:space="preserve">Perceptron </w:t>
@@ -830,16 +950,16 @@
       <w:pPr>
         <w:rPr>
           <w:b/>
-          <w:sz w:val="24"/>
-          <w:szCs w:val="24"/>
-          <w:lang w:val="en-US"/>
-        </w:rPr>
-      </w:pPr>
-      <w:r>
-        <w:rPr>
-          <w:b/>
-          <w:sz w:val="24"/>
-          <w:szCs w:val="24"/>
+          <w:sz w:val="32"/>
+          <w:szCs w:val="32"/>
+          <w:lang w:val="en-US"/>
+        </w:rPr>
+      </w:pPr>
+      <w:r>
+        <w:rPr>
+          <w:b/>
+          <w:sz w:val="32"/>
+          <w:szCs w:val="32"/>
           <w:lang w:val="en-US"/>
         </w:rPr>
         <w:t xml:space="preserve">Simple </w:t>
@@ -847,20 +967,11 @@
       <w:r>
         <w:rPr>
           <w:b/>
-          <w:sz w:val="24"/>
-          <w:szCs w:val="24"/>
-          <w:lang w:val="en-US"/>
-        </w:rPr>
-        <w:t>Perceptron</w:t>
-      </w:r>
-      <w:r>
-        <w:rPr>
-          <w:b/>
-          <w:sz w:val="24"/>
-          <w:szCs w:val="24"/>
-          <w:lang w:val="en-US"/>
-        </w:rPr>
-        <w:t xml:space="preserve"> (perceptron1 folder, Perceptron scene)</w:t>
+          <w:sz w:val="32"/>
+          <w:szCs w:val="32"/>
+          <w:lang w:val="en-US"/>
+        </w:rPr>
+        <w:t>Perceptron (perceptron1 folder, Perceptron scene)</w:t>
       </w:r>
     </w:p>
     <w:p>
@@ -885,49 +996,85 @@
     <w:p>
       <w:pPr>
         <w:rPr>
-          <w:b/>
-          <w:sz w:val="24"/>
-          <w:szCs w:val="24"/>
-          <w:lang w:val="en-US"/>
-        </w:rPr>
-      </w:pPr>
-      <w:r>
-        <w:rPr>
-          <w:b/>
-          <w:sz w:val="24"/>
-          <w:szCs w:val="24"/>
-          <w:lang w:val="en-US"/>
-        </w:rPr>
-        <w:t>Calculate simple perceptron with 1 layer for understanding how it works</w:t>
-      </w:r>
-    </w:p>
-    <w:p>
-      <w:pPr>
-        <w:rPr>
-          <w:b/>
-          <w:sz w:val="24"/>
-          <w:szCs w:val="24"/>
-          <w:lang w:val="en-US"/>
-        </w:rPr>
-      </w:pPr>
-    </w:p>
-    <w:p>
-      <w:pPr>
-        <w:rPr>
-          <w:b/>
-          <w:sz w:val="24"/>
-          <w:szCs w:val="24"/>
-          <w:lang w:val="en-US"/>
-        </w:rPr>
-      </w:pPr>
-      <w:r>
-        <w:rPr>
-          <w:b/>
-          <w:sz w:val="24"/>
-          <w:szCs w:val="24"/>
-          <w:lang w:val="en-US"/>
-        </w:rPr>
-        <w:t>Void Perceptron ( Void network folder, Dodge ball scene)</w:t>
+          <w:sz w:val="24"/>
+          <w:szCs w:val="24"/>
+          <w:lang w:val="en-US"/>
+        </w:rPr>
+      </w:pPr>
+      <w:r>
+        <w:rPr>
+          <w:sz w:val="24"/>
+          <w:szCs w:val="24"/>
+          <w:lang w:val="en-US"/>
+        </w:rPr>
+        <w:t xml:space="preserve">Calculate simple perceptron with </w:t>
+      </w:r>
+      <w:proofErr w:type="gramStart"/>
+      <w:r>
+        <w:rPr>
+          <w:sz w:val="24"/>
+          <w:szCs w:val="24"/>
+          <w:lang w:val="en-US"/>
+        </w:rPr>
+        <w:t>1</w:t>
+      </w:r>
+      <w:proofErr w:type="gramEnd"/>
+      <w:r>
+        <w:rPr>
+          <w:sz w:val="24"/>
+          <w:szCs w:val="24"/>
+          <w:lang w:val="en-US"/>
+        </w:rPr>
+        <w:t xml:space="preserve"> layer for understanding how it works</w:t>
+      </w:r>
+    </w:p>
+    <w:p>
+      <w:pPr>
+        <w:rPr>
+          <w:b/>
+          <w:sz w:val="24"/>
+          <w:szCs w:val="24"/>
+          <w:lang w:val="en-US"/>
+        </w:rPr>
+      </w:pPr>
+    </w:p>
+    <w:p>
+      <w:pPr>
+        <w:rPr>
+          <w:b/>
+          <w:sz w:val="32"/>
+          <w:szCs w:val="32"/>
+          <w:lang w:val="en-US"/>
+        </w:rPr>
+      </w:pPr>
+      <w:r>
+        <w:rPr>
+          <w:b/>
+          <w:sz w:val="32"/>
+          <w:szCs w:val="32"/>
+          <w:lang w:val="en-US"/>
+        </w:rPr>
+        <w:t xml:space="preserve">Void Perceptron </w:t>
+      </w:r>
+      <w:proofErr w:type="gramStart"/>
+      <w:r>
+        <w:rPr>
+          <w:b/>
+          <w:sz w:val="32"/>
+          <w:szCs w:val="32"/>
+          <w:lang w:val="en-US"/>
+        </w:rPr>
+        <w:t>( Void</w:t>
+      </w:r>
+      <w:proofErr w:type="gramEnd"/>
+      <w:r>
+        <w:rPr>
+          <w:b/>
+          <w:sz w:val="32"/>
+          <w:szCs w:val="32"/>
+          <w:lang w:val="en-US"/>
+        </w:rPr>
+        <w:t xml:space="preserve"> network folder, Dodge ball scene)</w:t>
       </w:r>
     </w:p>
     <w:p>
@@ -975,16 +1122,6 @@
           <w:lang w:val="en-US"/>
         </w:rPr>
       </w:pPr>
-    </w:p>
-    <w:p>
-      <w:pPr>
-        <w:rPr>
-          <w:b/>
-          <w:sz w:val="24"/>
-          <w:szCs w:val="24"/>
-          <w:lang w:val="en-US"/>
-        </w:rPr>
-      </w:pPr>
       <w:r>
         <w:rPr>
           <w:b/>
@@ -1026,7 +1163,16 @@
           <w:szCs w:val="20"/>
           <w:lang w:val="en-US"/>
         </w:rPr>
-        <w:t>Character must avoid 1</w:t>
+        <w:t xml:space="preserve">Character must avoid </w:t>
+      </w:r>
+      <w:proofErr w:type="gramStart"/>
+      <w:r>
+        <w:rPr>
+          <w:sz w:val="20"/>
+          <w:szCs w:val="20"/>
+          <w:lang w:val="en-US"/>
+        </w:rPr>
+        <w:t>1</w:t>
       </w:r>
       <w:r>
         <w:rPr>
@@ -1037,6 +1183,7 @@
         </w:rPr>
         <w:t>st</w:t>
       </w:r>
+      <w:proofErr w:type="gramEnd"/>
       <w:r>
         <w:rPr>
           <w:sz w:val="20"/>
@@ -1055,16 +1202,6 @@
           <w:lang w:val="en-US"/>
         </w:rPr>
       </w:pPr>
-    </w:p>
-    <w:p>
-      <w:pPr>
-        <w:rPr>
-          <w:b/>
-          <w:sz w:val="24"/>
-          <w:szCs w:val="24"/>
-          <w:lang w:val="en-US"/>
-        </w:rPr>
-      </w:pPr>
       <w:r>
         <w:rPr>
           <w:b/>
@@ -1174,24 +1311,78 @@
           <w:szCs w:val="20"/>
           <w:lang w:val="en-US"/>
         </w:rPr>
-        <w:t>Actual output calculate via activation function which take logistic regression function.</w:t>
-      </w:r>
-    </w:p>
-    <w:p>
-      <w:pPr>
-        <w:rPr>
-          <w:sz w:val="20"/>
-          <w:szCs w:val="20"/>
-          <w:lang w:val="en-US"/>
-        </w:rPr>
-      </w:pPr>
-      <w:r>
-        <w:rPr>
-          <w:sz w:val="20"/>
-          <w:szCs w:val="20"/>
-          <w:lang w:val="en-US"/>
-        </w:rPr>
-        <w:t>Function looks like Sum += bias + weight[i]*input[i]</w:t>
+        <w:t xml:space="preserve">Actual output calculate via activation </w:t>
+      </w:r>
+      <w:proofErr w:type="gramStart"/>
+      <w:r>
+        <w:rPr>
+          <w:sz w:val="20"/>
+          <w:szCs w:val="20"/>
+          <w:lang w:val="en-US"/>
+        </w:rPr>
+        <w:t>function</w:t>
+      </w:r>
+      <w:proofErr w:type="gramEnd"/>
+      <w:r>
+        <w:rPr>
+          <w:sz w:val="20"/>
+          <w:szCs w:val="20"/>
+          <w:lang w:val="en-US"/>
+        </w:rPr>
+        <w:t xml:space="preserve"> which take logistic regression function.</w:t>
+      </w:r>
+    </w:p>
+    <w:p>
+      <w:pPr>
+        <w:rPr>
+          <w:sz w:val="20"/>
+          <w:szCs w:val="20"/>
+          <w:lang w:val="en-US"/>
+        </w:rPr>
+      </w:pPr>
+      <w:r>
+        <w:rPr>
+          <w:sz w:val="20"/>
+          <w:szCs w:val="20"/>
+          <w:lang w:val="en-US"/>
+        </w:rPr>
+        <w:t>Function looks like Sum += bias + weight[</w:t>
+      </w:r>
+      <w:proofErr w:type="spellStart"/>
+      <w:r>
+        <w:rPr>
+          <w:sz w:val="20"/>
+          <w:szCs w:val="20"/>
+          <w:lang w:val="en-US"/>
+        </w:rPr>
+        <w:t>i</w:t>
+      </w:r>
+      <w:proofErr w:type="spellEnd"/>
+      <w:r>
+        <w:rPr>
+          <w:sz w:val="20"/>
+          <w:szCs w:val="20"/>
+          <w:lang w:val="en-US"/>
+        </w:rPr>
+        <w:t>]*input[</w:t>
+      </w:r>
+      <w:proofErr w:type="spellStart"/>
+      <w:r>
+        <w:rPr>
+          <w:sz w:val="20"/>
+          <w:szCs w:val="20"/>
+          <w:lang w:val="en-US"/>
+        </w:rPr>
+        <w:t>i</w:t>
+      </w:r>
+      <w:proofErr w:type="spellEnd"/>
+      <w:r>
+        <w:rPr>
+          <w:sz w:val="20"/>
+          <w:szCs w:val="20"/>
+          <w:lang w:val="en-US"/>
+        </w:rPr>
+        <w:t>]</w:t>
       </w:r>
     </w:p>
     <w:p>
@@ -1215,32 +1406,722 @@
       <w:pPr>
         <w:rPr>
           <w:b/>
-          <w:sz w:val="24"/>
-          <w:szCs w:val="24"/>
-          <w:lang w:val="en-US"/>
-        </w:rPr>
-      </w:pPr>
-    </w:p>
-    <w:p>
-      <w:pPr>
-        <w:rPr>
-          <w:b/>
-          <w:sz w:val="24"/>
-          <w:szCs w:val="24"/>
-          <w:lang w:val="en-US"/>
-        </w:rPr>
-      </w:pPr>
-      <w:r>
-        <w:rPr>
-          <w:b/>
-          <w:sz w:val="24"/>
-          <w:szCs w:val="24"/>
-          <w:lang w:val="en-US"/>
-        </w:rPr>
-        <w:t>//TODO Add goodly perceptron, graph, Pong NN</w:t>
-      </w:r>
+          <w:sz w:val="32"/>
+          <w:szCs w:val="32"/>
+          <w:lang w:val="en-US"/>
+        </w:rPr>
+      </w:pPr>
+      <w:r>
+        <w:rPr>
+          <w:b/>
+          <w:sz w:val="32"/>
+          <w:szCs w:val="32"/>
+          <w:lang w:val="en-US"/>
+        </w:rPr>
+        <w:lastRenderedPageBreak/>
+        <w:t>Goodly Perceptron</w:t>
+      </w:r>
+    </w:p>
+    <w:p>
+      <w:pPr>
+        <w:rPr>
+          <w:b/>
+          <w:sz w:val="28"/>
+          <w:szCs w:val="28"/>
+          <w:lang w:val="en-US"/>
+        </w:rPr>
+      </w:pPr>
+      <w:proofErr w:type="spellStart"/>
+      <w:r>
+        <w:rPr>
+          <w:b/>
+          <w:sz w:val="28"/>
+          <w:szCs w:val="28"/>
+          <w:lang w:val="en-US"/>
+        </w:rPr>
+        <w:t>BrainPerceptron</w:t>
+      </w:r>
+      <w:proofErr w:type="spellEnd"/>
+    </w:p>
+    <w:p>
+      <w:pPr>
+        <w:rPr>
+          <w:sz w:val="24"/>
+          <w:szCs w:val="24"/>
+          <w:lang w:val="en-US"/>
+        </w:rPr>
+      </w:pPr>
+      <w:r>
+        <w:rPr>
+          <w:sz w:val="24"/>
+          <w:szCs w:val="24"/>
+          <w:lang w:val="en-US"/>
+        </w:rPr>
+        <w:t>Set parameters of ANN, count of iterations, train and output</w:t>
+      </w:r>
+    </w:p>
+    <w:p>
+      <w:pPr>
+        <w:rPr>
+          <w:sz w:val="24"/>
+          <w:szCs w:val="24"/>
+          <w:lang w:val="en-US"/>
+        </w:rPr>
+      </w:pPr>
+      <w:r>
+        <w:rPr>
+          <w:b/>
+          <w:sz w:val="28"/>
+          <w:szCs w:val="28"/>
+          <w:lang w:val="en-US"/>
+        </w:rPr>
+        <w:t>Layer</w:t>
+      </w:r>
+    </w:p>
+    <w:p>
+      <w:pPr>
+        <w:rPr>
+          <w:sz w:val="24"/>
+          <w:szCs w:val="24"/>
+          <w:lang w:val="en-US"/>
+        </w:rPr>
+      </w:pPr>
+      <w:r>
+        <w:rPr>
+          <w:sz w:val="24"/>
+          <w:szCs w:val="24"/>
+          <w:lang w:val="en-US"/>
+        </w:rPr>
+        <w:t>Count of neurons in layer, list of this,</w:t>
+      </w:r>
+    </w:p>
+    <w:p>
+      <w:pPr>
+        <w:rPr>
+          <w:b/>
+          <w:sz w:val="28"/>
+          <w:szCs w:val="28"/>
+          <w:lang w:val="en-US"/>
+        </w:rPr>
+      </w:pPr>
+      <w:r>
+        <w:rPr>
+          <w:b/>
+          <w:sz w:val="28"/>
+          <w:szCs w:val="28"/>
+          <w:lang w:val="en-US"/>
+        </w:rPr>
+        <w:t>Neuron</w:t>
+      </w:r>
+    </w:p>
+    <w:p>
+      <w:pPr>
+        <w:rPr>
+          <w:sz w:val="24"/>
+          <w:szCs w:val="24"/>
+          <w:lang w:val="en-US"/>
+        </w:rPr>
+      </w:pPr>
+      <w:r>
+        <w:rPr>
+          <w:sz w:val="24"/>
+          <w:szCs w:val="24"/>
+          <w:lang w:val="en-US"/>
+        </w:rPr>
+        <w:t>Count of entered neurons, list of weights, output and error gradient</w:t>
+      </w:r>
+    </w:p>
+    <w:p>
+      <w:pPr>
+        <w:rPr>
+          <w:b/>
+          <w:sz w:val="28"/>
+          <w:szCs w:val="28"/>
+          <w:lang w:val="en-US"/>
+        </w:rPr>
+      </w:pPr>
+    </w:p>
+    <w:p>
+      <w:pPr>
+        <w:rPr>
+          <w:b/>
+          <w:sz w:val="28"/>
+          <w:szCs w:val="28"/>
+          <w:lang w:val="en-US"/>
+        </w:rPr>
+      </w:pPr>
+      <w:proofErr w:type="gramStart"/>
+      <w:r>
+        <w:rPr>
+          <w:b/>
+          <w:sz w:val="28"/>
+          <w:szCs w:val="28"/>
+          <w:lang w:val="en-US"/>
+        </w:rPr>
+        <w:t>ANN(</w:t>
+      </w:r>
+      <w:proofErr w:type="gramEnd"/>
+      <w:r>
+        <w:rPr>
+          <w:b/>
+          <w:sz w:val="28"/>
+          <w:szCs w:val="28"/>
+          <w:lang w:val="en-US"/>
+        </w:rPr>
+        <w:t>artificial neural network)</w:t>
+      </w:r>
+    </w:p>
+    <w:p>
+      <w:pPr>
+        <w:rPr>
+          <w:sz w:val="24"/>
+          <w:szCs w:val="24"/>
+          <w:lang w:val="en-US"/>
+        </w:rPr>
+      </w:pPr>
+      <w:r>
+        <w:rPr>
+          <w:sz w:val="24"/>
+          <w:szCs w:val="24"/>
+          <w:lang w:val="en-US"/>
+        </w:rPr>
+        <w:t xml:space="preserve">Constructor get: count of </w:t>
+      </w:r>
+      <w:proofErr w:type="gramStart"/>
+      <w:r>
+        <w:rPr>
+          <w:sz w:val="24"/>
+          <w:szCs w:val="24"/>
+          <w:lang w:val="en-US"/>
+        </w:rPr>
+        <w:t>neurons which</w:t>
+      </w:r>
+      <w:proofErr w:type="gramEnd"/>
+      <w:r>
+        <w:rPr>
+          <w:sz w:val="24"/>
+          <w:szCs w:val="24"/>
+          <w:lang w:val="en-US"/>
+        </w:rPr>
+        <w:t xml:space="preserve"> come in the start, count of outputs, count of layers, how many neurons in 1 layer, learning rate.</w:t>
+      </w:r>
+    </w:p>
+    <w:p>
+      <w:pPr>
+        <w:rPr>
+          <w:sz w:val="24"/>
+          <w:szCs w:val="24"/>
+          <w:lang w:val="en-US"/>
+        </w:rPr>
+      </w:pPr>
+    </w:p>
+    <w:p>
+      <w:pPr>
+        <w:rPr>
+          <w:b/>
+          <w:sz w:val="24"/>
+          <w:szCs w:val="24"/>
+          <w:lang w:val="en-US"/>
+        </w:rPr>
+      </w:pPr>
+      <w:r>
+        <w:rPr>
+          <w:b/>
+          <w:sz w:val="28"/>
+          <w:szCs w:val="28"/>
+          <w:lang w:val="en-US"/>
+        </w:rPr>
+        <w:t xml:space="preserve">Go </w:t>
+      </w:r>
+      <w:r>
+        <w:rPr>
+          <w:b/>
+          <w:sz w:val="28"/>
+          <w:szCs w:val="28"/>
+          <w:lang w:val="en-US"/>
+        </w:rPr>
+        <w:t xml:space="preserve">(inputs, </w:t>
+      </w:r>
+      <w:proofErr w:type="spellStart"/>
+      <w:r>
+        <w:rPr>
+          <w:b/>
+          <w:sz w:val="28"/>
+          <w:szCs w:val="28"/>
+          <w:lang w:val="en-US"/>
+        </w:rPr>
+        <w:t>desiredOutput</w:t>
+      </w:r>
+      <w:proofErr w:type="spellEnd"/>
+      <w:r>
+        <w:rPr>
+          <w:b/>
+          <w:sz w:val="24"/>
+          <w:szCs w:val="24"/>
+          <w:lang w:val="en-US"/>
+        </w:rPr>
+        <w:t>)</w:t>
+      </w:r>
+    </w:p>
+    <w:p>
+      <w:pPr>
+        <w:rPr>
+          <w:sz w:val="24"/>
+          <w:szCs w:val="24"/>
+          <w:lang w:val="en-US"/>
+        </w:rPr>
+      </w:pPr>
+      <w:r>
+        <w:rPr>
+          <w:sz w:val="24"/>
+          <w:szCs w:val="24"/>
+          <w:lang w:val="en-US"/>
+        </w:rPr>
+        <w:t xml:space="preserve">This method go through the all of the layers every neuron and calculate new </w:t>
+      </w:r>
+      <w:proofErr w:type="gramStart"/>
+      <w:r>
+        <w:rPr>
+          <w:sz w:val="24"/>
+          <w:szCs w:val="24"/>
+          <w:lang w:val="en-US"/>
+        </w:rPr>
+        <w:t>values .</w:t>
+      </w:r>
+      <w:proofErr w:type="gramEnd"/>
+    </w:p>
+    <w:p>
+      <w:pPr>
+        <w:rPr>
+          <w:sz w:val="24"/>
+          <w:szCs w:val="24"/>
+          <w:lang w:val="en-US"/>
+        </w:rPr>
+      </w:pPr>
+      <w:r>
+        <w:rPr>
+          <w:sz w:val="24"/>
+          <w:szCs w:val="24"/>
+          <w:lang w:val="en-US"/>
+        </w:rPr>
+        <w:t xml:space="preserve">1stly if layer not </w:t>
+      </w:r>
+      <w:proofErr w:type="gramStart"/>
+      <w:r>
+        <w:rPr>
+          <w:sz w:val="24"/>
+          <w:szCs w:val="24"/>
+          <w:lang w:val="en-US"/>
+        </w:rPr>
+        <w:t>1</w:t>
+      </w:r>
+      <w:proofErr w:type="gramEnd"/>
+      <w:r>
+        <w:rPr>
+          <w:sz w:val="24"/>
+          <w:szCs w:val="24"/>
+          <w:lang w:val="en-US"/>
+        </w:rPr>
+        <w:t xml:space="preserve">, puts outputs from previous layer to inputs in current layer and clear outputs. </w:t>
+      </w:r>
+    </w:p>
+    <w:p>
+      <w:pPr>
+        <w:rPr>
+          <w:sz w:val="24"/>
+          <w:szCs w:val="24"/>
+          <w:lang w:val="en-US"/>
+        </w:rPr>
+      </w:pPr>
+      <w:proofErr w:type="gramStart"/>
+      <w:r>
+        <w:rPr>
+          <w:sz w:val="24"/>
+          <w:szCs w:val="24"/>
+          <w:lang w:val="en-US"/>
+        </w:rPr>
+        <w:t>2</w:t>
+      </w:r>
+      <w:r>
+        <w:rPr>
+          <w:sz w:val="24"/>
+          <w:szCs w:val="24"/>
+          <w:vertAlign w:val="superscript"/>
+          <w:lang w:val="en-US"/>
+        </w:rPr>
+        <w:t>nd</w:t>
+      </w:r>
+      <w:proofErr w:type="gramEnd"/>
+      <w:r>
+        <w:rPr>
+          <w:sz w:val="24"/>
+          <w:szCs w:val="24"/>
+          <w:lang w:val="en-US"/>
+        </w:rPr>
+        <w:t xml:space="preserve"> loop though the layers, neurons, inputs in every neuron and calculate the output. After </w:t>
+      </w:r>
+      <w:proofErr w:type="gramStart"/>
+      <w:r>
+        <w:rPr>
+          <w:sz w:val="24"/>
+          <w:szCs w:val="24"/>
+          <w:lang w:val="en-US"/>
+        </w:rPr>
+        <w:t>that</w:t>
+      </w:r>
+      <w:proofErr w:type="gramEnd"/>
+      <w:r>
+        <w:rPr>
+          <w:sz w:val="24"/>
+          <w:szCs w:val="24"/>
+          <w:lang w:val="en-US"/>
+        </w:rPr>
+        <w:t xml:space="preserve"> update weights.</w:t>
+      </w:r>
+    </w:p>
+    <w:p>
+      <w:pPr>
+        <w:rPr>
+          <w:sz w:val="24"/>
+          <w:szCs w:val="24"/>
+          <w:lang w:val="en-US"/>
+        </w:rPr>
+      </w:pPr>
+    </w:p>
+    <w:p>
+      <w:pPr>
+        <w:rPr>
+          <w:b/>
+          <w:sz w:val="28"/>
+          <w:szCs w:val="28"/>
+          <w:lang w:val="en-US"/>
+        </w:rPr>
+      </w:pPr>
+      <w:proofErr w:type="spellStart"/>
+      <w:proofErr w:type="gramStart"/>
+      <w:r>
+        <w:rPr>
+          <w:b/>
+          <w:sz w:val="28"/>
+          <w:szCs w:val="28"/>
+          <w:lang w:val="en-US"/>
+        </w:rPr>
+        <w:t>UpdateWeights</w:t>
+      </w:r>
+      <w:proofErr w:type="spellEnd"/>
+      <w:r>
+        <w:rPr>
+          <w:b/>
+          <w:sz w:val="28"/>
+          <w:szCs w:val="28"/>
+          <w:lang w:val="en-US"/>
+        </w:rPr>
+        <w:t>(</w:t>
+      </w:r>
+      <w:proofErr w:type="gramEnd"/>
+      <w:r>
+        <w:rPr>
+          <w:b/>
+          <w:sz w:val="28"/>
+          <w:szCs w:val="28"/>
+          <w:lang w:val="en-US"/>
+        </w:rPr>
+        <w:t>output, desired output)</w:t>
+      </w:r>
+    </w:p>
+    <w:p>
+      <w:pPr>
+        <w:rPr>
+          <w:sz w:val="24"/>
+          <w:szCs w:val="24"/>
+          <w:lang w:val="en-US"/>
+        </w:rPr>
+      </w:pPr>
+      <w:proofErr w:type="gramStart"/>
+      <w:r>
+        <w:rPr>
+          <w:sz w:val="24"/>
+          <w:szCs w:val="24"/>
+          <w:lang w:val="en-US"/>
+        </w:rPr>
+        <w:t>It’s</w:t>
+      </w:r>
+      <w:proofErr w:type="gramEnd"/>
+      <w:r>
+        <w:rPr>
+          <w:sz w:val="24"/>
+          <w:szCs w:val="24"/>
+          <w:lang w:val="en-US"/>
+        </w:rPr>
+        <w:t xml:space="preserve"> like back propagation.</w:t>
+      </w:r>
+    </w:p>
+    <w:p>
+      <w:pPr>
+        <w:rPr>
+          <w:sz w:val="24"/>
+          <w:szCs w:val="24"/>
+          <w:lang w:val="en-US"/>
+        </w:rPr>
+      </w:pPr>
+      <w:r>
+        <w:rPr>
+          <w:sz w:val="24"/>
+          <w:szCs w:val="24"/>
+          <w:lang w:val="en-US"/>
+        </w:rPr>
+        <w:t>Check error function via output and desired output and calculate new weight value</w:t>
+      </w:r>
+    </w:p>
+    <w:p>
+      <w:pPr>
+        <w:rPr>
+          <w:sz w:val="24"/>
+          <w:szCs w:val="24"/>
+          <w:lang w:val="en-US"/>
+        </w:rPr>
+      </w:pPr>
+    </w:p>
+    <w:p>
+      <w:pPr>
+        <w:rPr>
+          <w:sz w:val="24"/>
+          <w:szCs w:val="24"/>
+          <w:lang w:val="en-US"/>
+        </w:rPr>
+      </w:pPr>
+    </w:p>
+    <w:p>
+      <w:pPr>
+        <w:rPr>
+          <w:b/>
+          <w:sz w:val="32"/>
+          <w:szCs w:val="32"/>
+          <w:lang w:val="en-US"/>
+        </w:rPr>
+      </w:pPr>
+      <w:r>
+        <w:rPr>
+          <w:b/>
+          <w:sz w:val="32"/>
+          <w:szCs w:val="32"/>
+          <w:lang w:val="en-US"/>
+        </w:rPr>
+        <w:br w:type="page"/>
+      </w:r>
+    </w:p>
+    <w:p>
+      <w:pPr>
+        <w:rPr>
+          <w:b/>
+          <w:sz w:val="32"/>
+          <w:szCs w:val="32"/>
+          <w:lang w:val="en-US"/>
+        </w:rPr>
+      </w:pPr>
       <w:bookmarkStart w:id="0" w:name="_GoBack"/>
       <w:bookmarkEnd w:id="0"/>
+      <w:r>
+        <w:rPr>
+          <w:b/>
+          <w:sz w:val="32"/>
+          <w:szCs w:val="32"/>
+          <w:lang w:val="en-US"/>
+        </w:rPr>
+        <w:lastRenderedPageBreak/>
+        <w:t>Graph</w:t>
+      </w:r>
+    </w:p>
+    <w:p>
+      <w:pPr>
+        <w:rPr>
+          <w:b/>
+          <w:sz w:val="28"/>
+          <w:szCs w:val="28"/>
+          <w:lang w:val="en-US"/>
+        </w:rPr>
+      </w:pPr>
+      <w:proofErr w:type="spellStart"/>
+      <w:r>
+        <w:rPr>
+          <w:b/>
+          <w:sz w:val="28"/>
+          <w:szCs w:val="28"/>
+          <w:lang w:val="en-US"/>
+        </w:rPr>
+        <w:t>GraphPerceptron</w:t>
+      </w:r>
+      <w:proofErr w:type="spellEnd"/>
+    </w:p>
+    <w:p>
+      <w:pPr>
+        <w:rPr>
+          <w:sz w:val="24"/>
+          <w:szCs w:val="24"/>
+          <w:lang w:val="en-US"/>
+        </w:rPr>
+      </w:pPr>
+      <w:r>
+        <w:rPr>
+          <w:sz w:val="24"/>
+          <w:szCs w:val="24"/>
+          <w:lang w:val="en-US"/>
+        </w:rPr>
+        <w:t>Create a graph via graphic and perceptron.</w:t>
+      </w:r>
+    </w:p>
+    <w:p>
+      <w:pPr>
+        <w:rPr>
+          <w:sz w:val="24"/>
+          <w:szCs w:val="24"/>
+          <w:lang w:val="en-US"/>
+        </w:rPr>
+      </w:pPr>
+      <w:r>
+        <w:rPr>
+          <w:sz w:val="24"/>
+          <w:szCs w:val="24"/>
+          <w:lang w:val="en-US"/>
+        </w:rPr>
+        <w:t>Create a UI</w:t>
+      </w:r>
+    </w:p>
+    <w:p>
+      <w:pPr>
+        <w:rPr>
+          <w:sz w:val="24"/>
+          <w:szCs w:val="24"/>
+          <w:lang w:val="en-US"/>
+        </w:rPr>
+      </w:pPr>
+      <w:r>
+        <w:rPr>
+          <w:sz w:val="24"/>
+          <w:szCs w:val="24"/>
+          <w:lang w:val="en-US"/>
+        </w:rPr>
+        <w:t>Train &gt; Initialize weights &gt; Update weights</w:t>
+      </w:r>
+    </w:p>
+    <w:p>
+      <w:pPr>
+        <w:rPr>
+          <w:sz w:val="24"/>
+          <w:szCs w:val="24"/>
+          <w:lang w:val="en-US"/>
+        </w:rPr>
+      </w:pPr>
+      <w:r>
+        <w:rPr>
+          <w:sz w:val="24"/>
+          <w:szCs w:val="24"/>
+          <w:lang w:val="en-US"/>
+        </w:rPr>
+        <w:t>Show on UI the result of training</w:t>
+      </w:r>
+    </w:p>
+    <w:p>
+      <w:pPr>
+        <w:rPr>
+          <w:sz w:val="24"/>
+          <w:szCs w:val="24"/>
+          <w:lang w:val="en-US"/>
+        </w:rPr>
+      </w:pPr>
+    </w:p>
+    <w:p>
+      <w:pPr>
+        <w:rPr>
+          <w:b/>
+          <w:sz w:val="28"/>
+          <w:szCs w:val="28"/>
+          <w:lang w:val="en-US"/>
+        </w:rPr>
+      </w:pPr>
+      <w:proofErr w:type="spellStart"/>
+      <w:r>
+        <w:rPr>
+          <w:b/>
+          <w:sz w:val="28"/>
+          <w:szCs w:val="28"/>
+          <w:lang w:val="en-US"/>
+        </w:rPr>
+        <w:t>SimpleGraph</w:t>
+      </w:r>
+      <w:proofErr w:type="spellEnd"/>
+    </w:p>
+    <w:p>
+      <w:pPr>
+        <w:rPr>
+          <w:sz w:val="28"/>
+          <w:szCs w:val="28"/>
+          <w:lang w:val="en-US"/>
+        </w:rPr>
+      </w:pPr>
+      <w:r>
+        <w:rPr>
+          <w:sz w:val="28"/>
+          <w:szCs w:val="28"/>
+          <w:lang w:val="en-US"/>
+        </w:rPr>
+        <w:t>Paint the UI</w:t>
+      </w:r>
+    </w:p>
+    <w:p>
+      <w:pPr>
+        <w:rPr>
+          <w:sz w:val="28"/>
+          <w:szCs w:val="28"/>
+          <w:lang w:val="en-US"/>
+        </w:rPr>
+      </w:pPr>
+    </w:p>
+    <w:p>
+      <w:pPr>
+        <w:rPr>
+          <w:b/>
+          <w:sz w:val="24"/>
+          <w:szCs w:val="24"/>
+          <w:lang w:val="en-US"/>
+        </w:rPr>
+      </w:pPr>
+      <w:r>
+        <w:rPr>
+          <w:b/>
+          <w:sz w:val="24"/>
+          <w:szCs w:val="24"/>
+          <w:lang w:val="en-US"/>
+        </w:rPr>
+        <w:t xml:space="preserve"> </w:t>
+      </w:r>
+      <w:r>
+        <w:rPr>
+          <w:b/>
+          <w:sz w:val="24"/>
+          <w:szCs w:val="24"/>
+          <w:lang w:val="en-US"/>
+        </w:rPr>
+        <w:t>//TODO</w:t>
+      </w:r>
+      <w:r>
+        <w:rPr>
+          <w:b/>
+          <w:sz w:val="24"/>
+          <w:szCs w:val="24"/>
+          <w:lang w:val="en-US"/>
+        </w:rPr>
+        <w:t xml:space="preserve"> </w:t>
+      </w:r>
+      <w:r>
+        <w:rPr>
+          <w:b/>
+          <w:sz w:val="24"/>
+          <w:szCs w:val="24"/>
+          <w:lang w:val="en-US"/>
+        </w:rPr>
+        <w:t>Pong NN</w:t>
+      </w:r>
     </w:p>
     <w:p>
       <w:pPr>

</xml_diff>